<commit_message>
fixing word doc save
</commit_message>
<xml_diff>
--- a/Project 3 Overview.docx
+++ b/Project 3 Overview.docx
@@ -5,7 +5,11 @@
     <w:p>
       <w:pPr>
         <w:shd w:val="clear" w:color="auto" w:fill="FFFFFF"/>
+        <w:tabs>
+          <w:tab w:val="center" w:pos="6840"/>
+        </w:tabs>
         <w:spacing w:before="60" w:after="100" w:afterAutospacing="1"/>
+        <w:ind w:right="-360"/>
         <w:rPr>
           <w:rFonts w:ascii="Segoe UI" w:eastAsia="Times New Roman" w:hAnsi="Segoe UI" w:cs="Segoe UI"/>
           <w:color w:val="1F2328"/>
@@ -29,27 +33,34 @@
           <w:sz w:val="22"/>
           <w:szCs w:val="22"/>
         </w:rPr>
-        <w:t xml:space="preserve">MN&amp;S </w:t>
-      </w:r>
-      <w:proofErr w:type="gramStart"/>
-      <w:r>
-        <w:rPr>
-          <w:rFonts w:ascii="Segoe UI" w:eastAsia="Times New Roman" w:hAnsi="Segoe UI" w:cs="Segoe UI"/>
-          <w:color w:val="1F2328"/>
-          <w:sz w:val="22"/>
-          <w:szCs w:val="22"/>
-        </w:rPr>
-        <w:t>Consulting, and</w:t>
-      </w:r>
-      <w:proofErr w:type="gramEnd"/>
-      <w:r>
-        <w:rPr>
-          <w:rFonts w:ascii="Segoe UI" w:eastAsia="Times New Roman" w:hAnsi="Segoe UI" w:cs="Segoe UI"/>
-          <w:color w:val="1F2328"/>
-          <w:sz w:val="22"/>
-          <w:szCs w:val="22"/>
-        </w:rPr>
-        <w:t xml:space="preserve"> have been hired by a client who is moving to the west coast, and needs to find options that can accommodate their medical condition, which requires frequent trips to the hospital for special care. We </w:t>
+        <w:t>a consulting group that’s been</w:t>
+      </w:r>
+      <w:r>
+        <w:rPr>
+          <w:rFonts w:ascii="Segoe UI" w:eastAsia="Times New Roman" w:hAnsi="Segoe UI" w:cs="Segoe UI"/>
+          <w:color w:val="1F2328"/>
+          <w:sz w:val="22"/>
+          <w:szCs w:val="22"/>
+        </w:rPr>
+        <w:t xml:space="preserve"> hired by a client who is moving to the west </w:t>
+      </w:r>
+      <w:r>
+        <w:rPr>
+          <w:rFonts w:ascii="Segoe UI" w:eastAsia="Times New Roman" w:hAnsi="Segoe UI" w:cs="Segoe UI"/>
+          <w:color w:val="1F2328"/>
+          <w:sz w:val="22"/>
+          <w:szCs w:val="22"/>
+        </w:rPr>
+        <w:t>coast and</w:t>
+      </w:r>
+      <w:r>
+        <w:rPr>
+          <w:rFonts w:ascii="Segoe UI" w:eastAsia="Times New Roman" w:hAnsi="Segoe UI" w:cs="Segoe UI"/>
+          <w:color w:val="1F2328"/>
+          <w:sz w:val="22"/>
+          <w:szCs w:val="22"/>
+        </w:rPr>
+        <w:t xml:space="preserve"> needs to find options that can accommodate their medical condition, which requires frequent trips to the hospital for special care. We </w:t>
       </w:r>
       <w:r>
         <w:rPr>
@@ -510,7 +521,7 @@
           </mc:Choice>
           <mc:Fallback>
             <w:pict>
-              <v:rect w14:anchorId="3C12079F" id="Rectangle 6" o:spid="_x0000_s1026" style="width:23.75pt;height:23.75pt;visibility:visible;mso-wrap-style:square;mso-left-percent:-10001;mso-top-percent:-10001;mso-position-horizontal:absolute;mso-position-horizontal-relative:char;mso-position-vertical:absolute;mso-position-vertical-relative:line;mso-left-percent:-10001;mso-top-percent:-10001;v-text-anchor:top" o:gfxdata="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" filled="f" stroked="f">
+              <v:rect w14:anchorId="73BF4454" id="Rectangle 6" o:spid="_x0000_s1026" style="width:23.75pt;height:23.75pt;visibility:visible;mso-wrap-style:square;mso-left-percent:-10001;mso-top-percent:-10001;mso-position-horizontal:absolute;mso-position-horizontal-relative:char;mso-position-vertical:absolute;mso-position-vertical-relative:line;mso-left-percent:-10001;mso-top-percent:-10001;v-text-anchor:top" o:gfxdata="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" filled="f" stroked="f">
                 <o:lock v:ext="edit" aspectratio="t"/>
                 <w10:anchorlock/>
               </v:rect>
@@ -719,7 +730,13 @@
       <w:fldChar w:fldCharType="end"/>
     </w:r>
     <w:r>
-      <w:t xml:space="preserve"> Project 3 – Mirtha, Nets and Sydney           West Coast Hospital Data Analysis</w:t>
+      <w:t xml:space="preserve"> Project 3 –</w:t>
+    </w:r>
+    <w:r>
+      <w:t xml:space="preserve"> </w:t>
+    </w:r>
+    <w:r>
+      <w:t>West Coast Hospital Data Analysis</w:t>
     </w:r>
   </w:p>
 </w:hdr>

</xml_diff>